<commit_message>
Temp commit for testing in UAT
</commit_message>
<xml_diff>
--- a/templates/ContractShelter.docx
+++ b/templates/ContractShelter.docx
@@ -2,1971 +2,6 @@
 <file path=word/document.xml><?xml version="1.0" encoding="utf-8"?>
 <w:document xmlns:wpc="http://schemas.microsoft.com/office/word/2010/wordprocessingCanvas" xmlns:mc="http://schemas.openxmlformats.org/markup-compatibility/2006" xmlns:o="urn:schemas-microsoft-com:office:office" xmlns:r="http://schemas.openxmlformats.org/officeDocument/2006/relationships" xmlns:m="http://schemas.openxmlformats.org/officeDocument/2006/math" xmlns:v="urn:schemas-microsoft-com:vml" xmlns:wp14="http://schemas.microsoft.com/office/word/2010/wordprocessingDrawing" xmlns:wp="http://schemas.openxmlformats.org/drawingml/2006/wordprocessingDrawing" xmlns:w10="urn:schemas-microsoft-com:office:word" xmlns:w="http://schemas.openxmlformats.org/wordprocessingml/2006/main" xmlns:w14="http://schemas.microsoft.com/office/word/2010/wordml" xmlns:wpg="http://schemas.microsoft.com/office/word/2010/wordprocessingGroup" xmlns:wpi="http://schemas.microsoft.com/office/word/2010/wordprocessingInk" xmlns:wne="http://schemas.microsoft.com/office/word/2006/wordml" xmlns:wps="http://schemas.microsoft.com/office/word/2010/wordprocessingShape" mc:Ignorable="w14 wp14">
   <w:body>
-    <w:tbl>
-      <w:tblPr>
-        <w:tblStyle w:val="TableGrid"/>
-        <w:tblW w:w="0" w:type="auto"/>
-        <w:tblInd w:w="250" w:type="dxa"/>
-        <w:tblBorders>
-          <w:top w:val="none" w:sz="0" w:space="0" w:color="auto"/>
-          <w:left w:val="none" w:sz="0" w:space="0" w:color="auto"/>
-          <w:bottom w:val="none" w:sz="0" w:space="0" w:color="auto"/>
-          <w:right w:val="none" w:sz="0" w:space="0" w:color="auto"/>
-          <w:insideH w:val="none" w:sz="0" w:space="0" w:color="auto"/>
-          <w:insideV w:val="none" w:sz="0" w:space="0" w:color="auto"/>
-        </w:tblBorders>
-        <w:tblLook w:val="04A0" w:firstRow="1" w:lastRow="0" w:firstColumn="1" w:lastColumn="0" w:noHBand="0" w:noVBand="1"/>
-      </w:tblPr>
-      <w:tblGrid>
-        <w:gridCol w:w="9321"/>
-      </w:tblGrid>
-      <w:tr>
-        <w:tc>
-          <w:tcPr>
-            <w:tcW w:w="9321" w:type="dxa"/>
-          </w:tcPr>
-          <w:p>
-            <w:pPr>
-              <w:jc w:val="right"/>
-              <w:rPr>
-                <w:sz w:val="22"/>
-                <w:szCs w:val="22"/>
-                <w:lang w:val="en-US"/>
-              </w:rPr>
-            </w:pPr>
-            <w:r>
-              <w:rPr>
-                <w:sz w:val="22"/>
-                <w:szCs w:val="22"/>
-                <w:lang w:val="en-US"/>
-              </w:rPr>
-              <w:t>[t:photo]</w:t>
-            </w:r>
-          </w:p>
-        </w:tc>
-      </w:tr>
-    </w:tbl>
-    <w:p>
-      <w:pPr>
-        <w:jc w:val="right"/>
-        <w:rPr>
-          <w:sz w:val="22"/>
-          <w:szCs w:val="22"/>
-        </w:rPr>
-      </w:pPr>
-    </w:p>
-    <w:p>
-      <w:pPr>
-        <w:tabs>
-          <w:tab w:val="left" w:pos="3420"/>
-        </w:tabs>
-        <w:jc w:val="right"/>
-        <w:rPr>
-          <w:b/>
-          <w:sz w:val="22"/>
-          <w:szCs w:val="22"/>
-        </w:rPr>
-      </w:pPr>
-    </w:p>
-    <w:p>
-      <w:pPr>
-        <w:tabs>
-          <w:tab w:val="left" w:pos="3420"/>
-        </w:tabs>
-        <w:jc w:val="both"/>
-        <w:rPr>
-          <w:sz w:val="22"/>
-          <w:szCs w:val="22"/>
-          <w:lang w:val="en-US"/>
-        </w:rPr>
-      </w:pPr>
-      <w:r>
-        <w:rPr>
-          <w:b/>
-          <w:sz w:val="22"/>
-          <w:szCs w:val="22"/>
-        </w:rPr>
-        <w:t>ДОГОВОР</w:t>
-      </w:r>
-      <w:r>
-        <w:rPr>
-          <w:b/>
-          <w:sz w:val="22"/>
-          <w:szCs w:val="22"/>
-          <w:lang w:val="en-US"/>
-        </w:rPr>
-        <w:t xml:space="preserve"> №</w:t>
-      </w:r>
-      <w:r>
-        <w:rPr>
-          <w:sz w:val="22"/>
-          <w:szCs w:val="22"/>
-          <w:lang w:val="en-US"/>
-        </w:rPr>
-        <w:t xml:space="preserve">  </w:t>
-      </w:r>
-      <w:r>
-        <w:rPr>
-          <w:sz w:val="22"/>
-          <w:szCs w:val="22"/>
-          <w:u w:val="single"/>
-          <w:lang w:val="en-US"/>
-        </w:rPr>
-        <w:t>[label:import:contract_num]</w:t>
-      </w:r>
-    </w:p>
-    <w:p>
-      <w:pPr>
-        <w:jc w:val="both"/>
-        <w:rPr>
-          <w:b/>
-        </w:rPr>
-      </w:pPr>
-      <w:r>
-        <w:rPr>
-          <w:b/>
-        </w:rPr>
-        <w:t xml:space="preserve">о </w:t>
-      </w:r>
-      <w:r>
-        <w:rPr>
-          <w:b/>
-        </w:rPr>
-        <w:t>социальном сопровождении</w:t>
-      </w:r>
-      <w:r>
-        <w:rPr>
-          <w:b/>
-        </w:rPr>
-        <w:t>.</w:t>
-      </w:r>
-    </w:p>
-    <w:p>
-      <w:pPr>
-        <w:jc w:val="both"/>
-        <w:rPr>
-          <w:b/>
-          <w:sz w:val="22"/>
-          <w:szCs w:val="22"/>
-        </w:rPr>
-      </w:pPr>
-      <w:r>
-        <w:rPr>
-          <w:b/>
-          <w:sz w:val="22"/>
-          <w:szCs w:val="22"/>
-        </w:rPr>
-        <w:t>[label:import:contract_date]</w:t>
-      </w:r>
-    </w:p>
-    <w:p>
-      <w:pPr>
-        <w:jc w:val="both"/>
-        <w:rPr>
-          <w:b/>
-          <w:sz w:val="22"/>
-          <w:szCs w:val="22"/>
-        </w:rPr>
-      </w:pPr>
-      <w:r>
-        <w:rPr>
-          <w:b/>
-          <w:sz w:val="22"/>
-          <w:szCs w:val="22"/>
-        </w:rPr>
-        <w:t>г</w:t>
-      </w:r>
-      <w:r>
-        <w:rPr>
-          <w:b/>
-          <w:sz w:val="22"/>
-          <w:szCs w:val="22"/>
-        </w:rPr>
-        <w:t xml:space="preserve">. </w:t>
-      </w:r>
-      <w:r>
-        <w:rPr>
-          <w:b/>
-          <w:sz w:val="22"/>
-          <w:szCs w:val="22"/>
-        </w:rPr>
-        <w:t>Санкт</w:t>
-      </w:r>
-      <w:r>
-        <w:rPr>
-          <w:b/>
-          <w:sz w:val="22"/>
-          <w:szCs w:val="22"/>
-        </w:rPr>
-        <w:t xml:space="preserve"> - </w:t>
-      </w:r>
-      <w:r>
-        <w:rPr>
-          <w:b/>
-          <w:sz w:val="22"/>
-          <w:szCs w:val="22"/>
-        </w:rPr>
-        <w:t>Петербург</w:t>
-      </w:r>
-    </w:p>
-    <w:p>
-      <w:pPr>
-        <w:jc w:val="both"/>
-        <w:rPr>
-          <w:b/>
-          <w:sz w:val="22"/>
-          <w:szCs w:val="22"/>
-        </w:rPr>
-      </w:pPr>
-    </w:p>
-    <w:p>
-      <w:pPr>
-        <w:jc w:val="both"/>
-        <w:rPr>
-          <w:sz w:val="22"/>
-          <w:szCs w:val="22"/>
-        </w:rPr>
-      </w:pPr>
-      <w:r>
-        <w:rPr>
-          <w:sz w:val="22"/>
-          <w:szCs w:val="22"/>
-        </w:rPr>
-        <w:t>[label:import:worker_short_info] от лица Санкт-Петербургской региональной общественной благотворительной организации помощи лицам без определенного места жительства «Ночлежка», в дальнейшем «Организаци</w:t>
-      </w:r>
-      <w:r>
-        <w:rPr>
-          <w:sz w:val="22"/>
-          <w:szCs w:val="22"/>
-        </w:rPr>
-        <w:t>и</w:t>
-      </w:r>
-      <w:r>
-        <w:rPr>
-          <w:sz w:val="22"/>
-          <w:szCs w:val="22"/>
-        </w:rPr>
-        <w:t>», с одной стороны,  и [label:import:client_short_info] в дальнейшем «Благополучатель», с другой стороны, далее именуемые «Стороны», заключили настоящий договор о нижеследующем:</w:t>
-      </w:r>
-    </w:p>
-    <w:p>
-      <w:pPr>
-        <w:jc w:val="both"/>
-        <w:rPr>
-          <w:sz w:val="22"/>
-          <w:szCs w:val="22"/>
-        </w:rPr>
-      </w:pPr>
-    </w:p>
-    <w:p>
-      <w:pPr>
-        <w:jc w:val="both"/>
-        <w:rPr>
-          <w:b/>
-          <w:sz w:val="22"/>
-          <w:szCs w:val="22"/>
-        </w:rPr>
-      </w:pPr>
-      <w:r>
-        <w:rPr>
-          <w:b/>
-          <w:sz w:val="22"/>
-          <w:szCs w:val="22"/>
-        </w:rPr>
-        <w:t>1.</w:t>
-      </w:r>
-      <w:r>
-        <w:rPr>
-          <w:b/>
-          <w:sz w:val="22"/>
-          <w:szCs w:val="22"/>
-        </w:rPr>
-        <w:tab/>
-        <w:t>Предмет договора</w:t>
-      </w:r>
-    </w:p>
-    <w:p>
-      <w:pPr>
-        <w:numPr>
-          <w:ilvl w:val="1"/>
-          <w:numId w:val="3"/>
-        </w:numPr>
-        <w:ind w:left="709" w:hanging="709"/>
-        <w:jc w:val="both"/>
-        <w:rPr>
-          <w:sz w:val="22"/>
-          <w:szCs w:val="22"/>
-        </w:rPr>
-      </w:pPr>
-      <w:r>
-        <w:rPr>
-          <w:sz w:val="22"/>
-          <w:szCs w:val="22"/>
-        </w:rPr>
-        <w:t>Организация предоставляет Благополучателю</w:t>
-      </w:r>
-      <w:r>
-        <w:rPr>
-          <w:sz w:val="22"/>
-          <w:szCs w:val="22"/>
-        </w:rPr>
-        <w:t xml:space="preserve"> </w:t>
-      </w:r>
-      <w:r>
-        <w:rPr>
-          <w:sz w:val="22"/>
-          <w:szCs w:val="22"/>
-        </w:rPr>
-        <w:t>социальное сопровождение на безвозмездной основе, которое включает</w:t>
-      </w:r>
-      <w:r>
-        <w:rPr>
-          <w:sz w:val="22"/>
-          <w:szCs w:val="22"/>
-        </w:rPr>
-        <w:t xml:space="preserve"> (нужное отметить)</w:t>
-      </w:r>
-      <w:r>
-        <w:rPr>
-          <w:sz w:val="22"/>
-          <w:szCs w:val="22"/>
-        </w:rPr>
-        <w:t>:</w:t>
-      </w:r>
-    </w:p>
-    <w:p>
-      <w:pPr>
-        <w:ind w:firstLine="708"/>
-        <w:jc w:val="both"/>
-        <w:rPr>
-          <w:sz w:val="22"/>
-          <w:szCs w:val="22"/>
-        </w:rPr>
-      </w:pPr>
-      <w:r>
-        <w:rPr>
-          <w:sz w:val="22"/>
-          <w:szCs w:val="22"/>
-        </w:rPr>
-        <w:t>[label:import:contract_points]</w:t>
-      </w:r>
-    </w:p>
-    <w:p>
-      <w:pPr>
-        <w:jc w:val="both"/>
-        <w:rPr>
-          <w:b/>
-          <w:sz w:val="22"/>
-          <w:szCs w:val="22"/>
-        </w:rPr>
-      </w:pPr>
-    </w:p>
-    <w:p>
-      <w:pPr>
-        <w:jc w:val="both"/>
-        <w:rPr>
-          <w:b/>
-          <w:sz w:val="22"/>
-          <w:szCs w:val="22"/>
-        </w:rPr>
-      </w:pPr>
-      <w:r>
-        <w:rPr>
-          <w:b/>
-          <w:sz w:val="22"/>
-          <w:szCs w:val="22"/>
-        </w:rPr>
-        <w:t xml:space="preserve">2. </w:t>
-      </w:r>
-      <w:r>
-        <w:rPr>
-          <w:b/>
-          <w:sz w:val="22"/>
-          <w:szCs w:val="22"/>
-        </w:rPr>
-        <w:tab/>
-        <w:t>Права и обязанности сторон</w:t>
-      </w:r>
-    </w:p>
-    <w:p>
-      <w:pPr>
-        <w:numPr>
-          <w:ilvl w:val="1"/>
-          <w:numId w:val="1"/>
-        </w:numPr>
-        <w:ind w:left="709" w:hanging="709"/>
-        <w:jc w:val="both"/>
-        <w:rPr>
-          <w:sz w:val="22"/>
-          <w:szCs w:val="22"/>
-        </w:rPr>
-      </w:pPr>
-      <w:r>
-        <w:rPr>
-          <w:sz w:val="22"/>
-          <w:szCs w:val="22"/>
-        </w:rPr>
-        <w:t>Благополучатель</w:t>
-      </w:r>
-      <w:r>
-        <w:rPr>
-          <w:sz w:val="22"/>
-          <w:szCs w:val="22"/>
-        </w:rPr>
-        <w:t xml:space="preserve"> имеет право:</w:t>
-      </w:r>
-    </w:p>
-    <w:p>
-      <w:pPr>
-        <w:numPr>
-          <w:ilvl w:val="0"/>
-          <w:numId w:val="10"/>
-        </w:numPr>
-        <w:jc w:val="both"/>
-        <w:rPr>
-          <w:sz w:val="22"/>
-          <w:szCs w:val="22"/>
-        </w:rPr>
-      </w:pPr>
-      <w:r>
-        <w:rPr>
-          <w:sz w:val="22"/>
-          <w:szCs w:val="22"/>
-        </w:rPr>
-        <w:t>отказаться от социального сопровождения;</w:t>
-      </w:r>
-    </w:p>
-    <w:p>
-      <w:pPr>
-        <w:numPr>
-          <w:ilvl w:val="0"/>
-          <w:numId w:val="10"/>
-        </w:numPr>
-        <w:ind w:left="709" w:hanging="283"/>
-        <w:jc w:val="both"/>
-        <w:rPr>
-          <w:sz w:val="22"/>
-          <w:szCs w:val="22"/>
-        </w:rPr>
-      </w:pPr>
-      <w:r>
-        <w:rPr>
-          <w:sz w:val="22"/>
-          <w:szCs w:val="22"/>
-        </w:rPr>
-        <w:t xml:space="preserve">получать </w:t>
-      </w:r>
-      <w:r>
-        <w:rPr>
-          <w:sz w:val="22"/>
-          <w:szCs w:val="22"/>
-        </w:rPr>
-        <w:t>информацию о своих правах, о</w:t>
-      </w:r>
-      <w:r>
-        <w:rPr>
-          <w:sz w:val="22"/>
-          <w:szCs w:val="22"/>
-        </w:rPr>
-        <w:t xml:space="preserve">бязанностях и условиях оказания </w:t>
-      </w:r>
-      <w:r>
-        <w:rPr>
-          <w:sz w:val="22"/>
-          <w:szCs w:val="22"/>
-        </w:rPr>
-        <w:t>социальных услуг</w:t>
-      </w:r>
-      <w:r>
-        <w:rPr>
-          <w:sz w:val="22"/>
-          <w:szCs w:val="22"/>
-        </w:rPr>
-        <w:t>, их содержании, целесообразности их получения и последствиях отказа от данных услуг</w:t>
-      </w:r>
-      <w:r>
-        <w:rPr>
-          <w:sz w:val="22"/>
-          <w:szCs w:val="22"/>
-        </w:rPr>
-        <w:t>;</w:t>
-      </w:r>
-    </w:p>
-    <w:p>
-      <w:pPr>
-        <w:numPr>
-          <w:ilvl w:val="0"/>
-          <w:numId w:val="10"/>
-        </w:numPr>
-        <w:jc w:val="both"/>
-        <w:rPr>
-          <w:sz w:val="22"/>
-          <w:szCs w:val="22"/>
-        </w:rPr>
-      </w:pPr>
-      <w:r>
-        <w:rPr>
-          <w:sz w:val="22"/>
-          <w:szCs w:val="22"/>
-        </w:rPr>
-        <w:t xml:space="preserve">на соблюдение </w:t>
-      </w:r>
-      <w:r>
-        <w:rPr>
-          <w:sz w:val="22"/>
-          <w:szCs w:val="22"/>
-        </w:rPr>
-        <w:t>конфиденциальност</w:t>
-      </w:r>
-      <w:r>
-        <w:rPr>
-          <w:sz w:val="22"/>
-          <w:szCs w:val="22"/>
-        </w:rPr>
-        <w:t>и</w:t>
-      </w:r>
-      <w:r>
-        <w:rPr>
-          <w:sz w:val="22"/>
-          <w:szCs w:val="22"/>
-        </w:rPr>
-        <w:t xml:space="preserve"> </w:t>
-      </w:r>
-      <w:r>
-        <w:rPr>
-          <w:sz w:val="22"/>
-          <w:szCs w:val="22"/>
-        </w:rPr>
-        <w:t>персональных данных, ставших известными</w:t>
-      </w:r>
-      <w:r>
-        <w:rPr>
-          <w:sz w:val="22"/>
-          <w:szCs w:val="22"/>
-        </w:rPr>
-        <w:t xml:space="preserve"> </w:t>
-      </w:r>
-      <w:r>
-        <w:rPr>
-          <w:sz w:val="22"/>
-          <w:szCs w:val="22"/>
-        </w:rPr>
-        <w:t>сотрудникам организации;</w:t>
-      </w:r>
-    </w:p>
-    <w:p>
-      <w:pPr>
-        <w:ind w:left="66"/>
-        <w:jc w:val="both"/>
-        <w:rPr>
-          <w:sz w:val="22"/>
-          <w:szCs w:val="22"/>
-        </w:rPr>
-      </w:pPr>
-      <w:r>
-        <w:rPr>
-          <w:sz w:val="22"/>
-          <w:szCs w:val="22"/>
-        </w:rPr>
-        <w:t xml:space="preserve">2.2. </w:t>
-      </w:r>
-      <w:r>
-        <w:rPr>
-          <w:sz w:val="22"/>
-          <w:szCs w:val="22"/>
-        </w:rPr>
-        <w:tab/>
-      </w:r>
-      <w:r>
-        <w:rPr>
-          <w:sz w:val="22"/>
-          <w:szCs w:val="22"/>
-        </w:rPr>
-        <w:t>Благополучатель обязан:</w:t>
-      </w:r>
-    </w:p>
-    <w:p>
-      <w:pPr>
-        <w:numPr>
-          <w:ilvl w:val="0"/>
-          <w:numId w:val="11"/>
-        </w:numPr>
-        <w:ind w:left="709" w:hanging="283"/>
-        <w:jc w:val="both"/>
-        <w:rPr>
-          <w:sz w:val="22"/>
-          <w:szCs w:val="22"/>
-        </w:rPr>
-      </w:pPr>
-      <w:r>
-        <w:rPr>
-          <w:sz w:val="22"/>
-          <w:szCs w:val="22"/>
-        </w:rPr>
-        <w:t>соблюдать индивидуальный план сопровождения, оговоренный с со</w:t>
-      </w:r>
-      <w:r>
-        <w:rPr>
-          <w:sz w:val="22"/>
-          <w:szCs w:val="22"/>
-        </w:rPr>
-        <w:t xml:space="preserve">трудником </w:t>
-      </w:r>
-      <w:r>
-        <w:rPr>
-          <w:sz w:val="22"/>
-          <w:szCs w:val="22"/>
-        </w:rPr>
-        <w:t>Организации перед подписанием данного договора;</w:t>
-      </w:r>
-    </w:p>
-    <w:p>
-      <w:pPr>
-        <w:numPr>
-          <w:ilvl w:val="0"/>
-          <w:numId w:val="11"/>
-        </w:numPr>
-        <w:ind w:left="709" w:hanging="283"/>
-        <w:jc w:val="both"/>
-        <w:rPr>
-          <w:sz w:val="22"/>
-          <w:szCs w:val="22"/>
-        </w:rPr>
-      </w:pPr>
-      <w:r>
-        <w:rPr>
-          <w:sz w:val="22"/>
-          <w:szCs w:val="22"/>
-        </w:rPr>
-        <w:t>предоставлять сотрудникам Организации достоверные данные, необходимые им для составления индивидуального плана сопровождения и оказания Благополучателю помощи;</w:t>
-      </w:r>
-    </w:p>
-    <w:p>
-      <w:pPr>
-        <w:numPr>
-          <w:ilvl w:val="0"/>
-          <w:numId w:val="11"/>
-        </w:numPr>
-        <w:ind w:left="709" w:hanging="283"/>
-        <w:jc w:val="both"/>
-        <w:rPr>
-          <w:sz w:val="22"/>
-          <w:szCs w:val="22"/>
-        </w:rPr>
-      </w:pPr>
-      <w:r>
-        <w:rPr>
-          <w:sz w:val="22"/>
-          <w:szCs w:val="22"/>
-        </w:rPr>
-        <w:t>в случае проживания в приюте Организации</w:t>
-      </w:r>
-      <w:r>
-        <w:rPr>
-          <w:sz w:val="22"/>
-          <w:szCs w:val="22"/>
-        </w:rPr>
-        <w:t xml:space="preserve"> в указанные сотрудниками Организации сроки </w:t>
-      </w:r>
-      <w:r>
-        <w:rPr>
-          <w:sz w:val="22"/>
-          <w:szCs w:val="22"/>
-        </w:rPr>
-        <w:t>сделать все необходимые прививки и пройти необходимые обследования, получить и принести сотруднику Организации сертификат о прививках и результаты обследований;</w:t>
-      </w:r>
-    </w:p>
-    <w:p>
-      <w:pPr>
-        <w:numPr>
-          <w:ilvl w:val="0"/>
-          <w:numId w:val="11"/>
-        </w:numPr>
-        <w:ind w:left="709" w:hanging="283"/>
-        <w:jc w:val="both"/>
-        <w:rPr>
-          <w:sz w:val="22"/>
-          <w:szCs w:val="22"/>
-        </w:rPr>
-      </w:pPr>
-      <w:r>
-        <w:rPr>
-          <w:sz w:val="22"/>
-          <w:szCs w:val="22"/>
-        </w:rPr>
-        <w:t>выполнять назначения врача в случае обращения за медицинской помощью в лечебно-профилактическое учреждение</w:t>
-      </w:r>
-      <w:r>
-        <w:rPr>
-          <w:sz w:val="22"/>
-          <w:szCs w:val="22"/>
-        </w:rPr>
-        <w:t xml:space="preserve"> во время</w:t>
-      </w:r>
-      <w:r>
-        <w:rPr>
-          <w:sz w:val="22"/>
-          <w:szCs w:val="22"/>
-        </w:rPr>
-        <w:t xml:space="preserve"> нахождении на сопровождении Орга</w:t>
-      </w:r>
-      <w:r>
-        <w:rPr>
-          <w:sz w:val="22"/>
-          <w:szCs w:val="22"/>
-        </w:rPr>
-        <w:t>низации;</w:t>
-      </w:r>
-    </w:p>
-    <w:p>
-      <w:pPr>
-        <w:numPr>
-          <w:ilvl w:val="0"/>
-          <w:numId w:val="11"/>
-        </w:numPr>
-        <w:ind w:left="709" w:hanging="283"/>
-        <w:jc w:val="both"/>
-        <w:rPr>
-          <w:sz w:val="22"/>
-          <w:szCs w:val="22"/>
-        </w:rPr>
-      </w:pPr>
-      <w:r>
-        <w:rPr>
-          <w:sz w:val="22"/>
-          <w:szCs w:val="22"/>
-        </w:rPr>
-        <w:t xml:space="preserve">уважительно относиться к </w:t>
-      </w:r>
-      <w:r>
-        <w:rPr>
-          <w:sz w:val="22"/>
-          <w:szCs w:val="22"/>
-        </w:rPr>
-        <w:t>сотрудникам</w:t>
-      </w:r>
-      <w:r>
-        <w:rPr>
-          <w:sz w:val="22"/>
-          <w:szCs w:val="22"/>
-        </w:rPr>
-        <w:t>, не допускать г</w:t>
-      </w:r>
-      <w:r>
-        <w:rPr>
-          <w:sz w:val="22"/>
-          <w:szCs w:val="22"/>
-        </w:rPr>
-        <w:t>рубости, оскорблений в их адрес.</w:t>
-      </w:r>
-    </w:p>
-    <w:p>
-      <w:pPr>
-        <w:numPr>
-          <w:ilvl w:val="1"/>
-          <w:numId w:val="8"/>
-        </w:numPr>
-        <w:tabs>
-          <w:tab w:val="clear" w:pos="426"/>
-          <w:tab w:val="num" w:pos="709"/>
-        </w:tabs>
-        <w:jc w:val="both"/>
-        <w:rPr>
-          <w:sz w:val="22"/>
-          <w:szCs w:val="22"/>
-        </w:rPr>
-      </w:pPr>
-      <w:r>
-        <w:rPr>
-          <w:sz w:val="22"/>
-          <w:szCs w:val="22"/>
-        </w:rPr>
-        <w:t>Организация имеет право</w:t>
-      </w:r>
-      <w:r>
-        <w:rPr>
-          <w:sz w:val="22"/>
-          <w:szCs w:val="22"/>
-        </w:rPr>
-        <w:t>:</w:t>
-      </w:r>
-    </w:p>
-    <w:p>
-      <w:pPr>
-        <w:numPr>
-          <w:ilvl w:val="0"/>
-          <w:numId w:val="12"/>
-        </w:numPr>
-        <w:ind w:left="709" w:hanging="283"/>
-        <w:jc w:val="both"/>
-        <w:rPr>
-          <w:sz w:val="22"/>
-          <w:szCs w:val="22"/>
-        </w:rPr>
-      </w:pPr>
-      <w:r>
-        <w:rPr>
-          <w:sz w:val="22"/>
-          <w:szCs w:val="22"/>
-        </w:rPr>
-        <w:t xml:space="preserve">проверять достоверность сведений, представленных </w:t>
-      </w:r>
-      <w:r>
-        <w:rPr>
-          <w:sz w:val="22"/>
-          <w:szCs w:val="22"/>
-        </w:rPr>
-        <w:t>Благополучателем</w:t>
-      </w:r>
-      <w:r>
-        <w:rPr>
-          <w:sz w:val="22"/>
-          <w:szCs w:val="22"/>
-        </w:rPr>
-        <w:t xml:space="preserve"> при заключении настоящего Договора;</w:t>
-      </w:r>
-    </w:p>
-    <w:p>
-      <w:pPr>
-        <w:numPr>
-          <w:ilvl w:val="0"/>
-          <w:numId w:val="12"/>
-        </w:numPr>
-        <w:ind w:left="709" w:hanging="283"/>
-        <w:jc w:val="both"/>
-        <w:rPr>
-          <w:sz w:val="22"/>
-          <w:szCs w:val="22"/>
-        </w:rPr>
-      </w:pPr>
-      <w:r>
-        <w:rPr>
-          <w:sz w:val="22"/>
-          <w:szCs w:val="22"/>
-        </w:rPr>
-        <w:t xml:space="preserve">требовать от </w:t>
-      </w:r>
-      <w:r>
-        <w:rPr>
-          <w:sz w:val="22"/>
-          <w:szCs w:val="22"/>
-        </w:rPr>
-        <w:t>Благополучателя</w:t>
-      </w:r>
-      <w:r>
-        <w:rPr>
-          <w:sz w:val="22"/>
-          <w:szCs w:val="22"/>
-        </w:rPr>
-        <w:t xml:space="preserve"> соблюдения </w:t>
-      </w:r>
-      <w:r>
-        <w:rPr>
-          <w:sz w:val="22"/>
-          <w:szCs w:val="22"/>
-        </w:rPr>
-        <w:t>индивидуального плана сопровождения</w:t>
-      </w:r>
-      <w:r>
-        <w:rPr>
-          <w:sz w:val="22"/>
-          <w:szCs w:val="22"/>
-        </w:rPr>
-        <w:t>;</w:t>
-      </w:r>
-    </w:p>
-    <w:p>
-      <w:pPr>
-        <w:numPr>
-          <w:ilvl w:val="0"/>
-          <w:numId w:val="12"/>
-        </w:numPr>
-        <w:ind w:left="709" w:hanging="283"/>
-        <w:jc w:val="both"/>
-        <w:rPr>
-          <w:sz w:val="22"/>
-          <w:szCs w:val="22"/>
-        </w:rPr>
-      </w:pPr>
-      <w:r>
-        <w:rPr>
-          <w:sz w:val="22"/>
-          <w:szCs w:val="22"/>
-        </w:rPr>
-        <w:t>расторгнуть настоящий Договор по предусмотренным в нем основаниям</w:t>
-      </w:r>
-      <w:r>
-        <w:rPr>
-          <w:sz w:val="22"/>
-          <w:szCs w:val="22"/>
-        </w:rPr>
-        <w:t>.</w:t>
-      </w:r>
-    </w:p>
-    <w:p>
-      <w:pPr>
-        <w:ind w:left="709" w:hanging="643"/>
-        <w:jc w:val="both"/>
-        <w:rPr>
-          <w:sz w:val="22"/>
-          <w:szCs w:val="22"/>
-        </w:rPr>
-      </w:pPr>
-      <w:r>
-        <w:rPr>
-          <w:sz w:val="22"/>
-          <w:szCs w:val="22"/>
-        </w:rPr>
-        <w:t xml:space="preserve">2.4. </w:t>
-      </w:r>
-      <w:r>
-        <w:rPr>
-          <w:sz w:val="22"/>
-          <w:szCs w:val="22"/>
-        </w:rPr>
-        <w:tab/>
-      </w:r>
-      <w:r>
-        <w:rPr>
-          <w:sz w:val="22"/>
-          <w:szCs w:val="22"/>
-        </w:rPr>
-        <w:t>Организация обязана:</w:t>
-      </w:r>
-    </w:p>
-    <w:p>
-      <w:pPr>
-        <w:numPr>
-          <w:ilvl w:val="0"/>
-          <w:numId w:val="13"/>
-        </w:numPr>
-        <w:ind w:left="709" w:hanging="283"/>
-        <w:jc w:val="both"/>
-        <w:rPr>
-          <w:sz w:val="22"/>
-          <w:szCs w:val="22"/>
-        </w:rPr>
-      </w:pPr>
-      <w:r>
-        <w:rPr>
-          <w:sz w:val="22"/>
-          <w:szCs w:val="22"/>
-        </w:rPr>
-        <w:t>информировать Благополучателя</w:t>
-      </w:r>
-      <w:r>
-        <w:rPr>
-          <w:sz w:val="22"/>
-          <w:szCs w:val="22"/>
-        </w:rPr>
-        <w:t xml:space="preserve"> о его правах, обязанностях и условиях оказания социальных услуг, их содержании, целесообразности их получения и последствиях отказа от данных услуг</w:t>
-      </w:r>
-      <w:r>
-        <w:rPr>
-          <w:sz w:val="22"/>
-          <w:szCs w:val="22"/>
-        </w:rPr>
-        <w:t>;</w:t>
-      </w:r>
-    </w:p>
-    <w:p>
-      <w:pPr>
-        <w:numPr>
-          <w:ilvl w:val="0"/>
-          <w:numId w:val="13"/>
-        </w:numPr>
-        <w:ind w:left="709" w:hanging="283"/>
-        <w:jc w:val="both"/>
-        <w:rPr>
-          <w:sz w:val="22"/>
-          <w:szCs w:val="22"/>
-        </w:rPr>
-      </w:pPr>
-      <w:r>
-        <w:rPr>
-          <w:sz w:val="22"/>
-          <w:szCs w:val="22"/>
-        </w:rPr>
-        <w:t xml:space="preserve">не разглашать </w:t>
-      </w:r>
-      <w:r>
-        <w:rPr>
-          <w:sz w:val="22"/>
-          <w:szCs w:val="22"/>
-        </w:rPr>
-        <w:t xml:space="preserve">персональные данные </w:t>
-      </w:r>
-      <w:r>
-        <w:rPr>
-          <w:sz w:val="22"/>
-          <w:szCs w:val="22"/>
-        </w:rPr>
-        <w:t xml:space="preserve">о </w:t>
-      </w:r>
-      <w:r>
-        <w:rPr>
-          <w:sz w:val="22"/>
-          <w:szCs w:val="22"/>
-        </w:rPr>
-        <w:t>Благополучателе</w:t>
-      </w:r>
-      <w:r>
-        <w:rPr>
-          <w:sz w:val="22"/>
-          <w:szCs w:val="22"/>
-        </w:rPr>
-        <w:t>, ставшую известной ему при исполнении</w:t>
-      </w:r>
-      <w:r>
-        <w:rPr>
-          <w:sz w:val="22"/>
-          <w:szCs w:val="22"/>
-        </w:rPr>
-        <w:t xml:space="preserve"> своих обязанностей по Договору.</w:t>
-      </w:r>
-    </w:p>
-    <w:p>
-      <w:pPr>
-        <w:ind w:left="709" w:hanging="283"/>
-        <w:jc w:val="both"/>
-        <w:rPr>
-          <w:b/>
-          <w:sz w:val="22"/>
-          <w:szCs w:val="22"/>
-        </w:rPr>
-      </w:pPr>
-    </w:p>
-    <w:p>
-      <w:pPr>
-        <w:jc w:val="both"/>
-        <w:rPr>
-          <w:b/>
-          <w:sz w:val="22"/>
-          <w:szCs w:val="22"/>
-        </w:rPr>
-      </w:pPr>
-      <w:r>
-        <w:rPr>
-          <w:b/>
-          <w:sz w:val="22"/>
-          <w:szCs w:val="22"/>
-        </w:rPr>
-        <w:t xml:space="preserve">3. </w:t>
-      </w:r>
-      <w:r>
-        <w:rPr>
-          <w:b/>
-          <w:sz w:val="22"/>
-          <w:szCs w:val="22"/>
-        </w:rPr>
-        <w:tab/>
-      </w:r>
-      <w:r>
-        <w:rPr>
-          <w:b/>
-          <w:sz w:val="22"/>
-          <w:szCs w:val="22"/>
-        </w:rPr>
-        <w:t>Порядок и с</w:t>
-      </w:r>
-      <w:r>
-        <w:rPr>
-          <w:b/>
-          <w:sz w:val="22"/>
-          <w:szCs w:val="22"/>
-        </w:rPr>
-        <w:t>роки</w:t>
-      </w:r>
-      <w:r>
-        <w:rPr>
-          <w:b/>
-          <w:sz w:val="22"/>
-          <w:szCs w:val="22"/>
-        </w:rPr>
-        <w:t xml:space="preserve"> оказания социальных услуг</w:t>
-      </w:r>
-    </w:p>
-    <w:p>
-      <w:pPr>
-        <w:numPr>
-          <w:ilvl w:val="1"/>
-          <w:numId w:val="2"/>
-        </w:numPr>
-        <w:ind w:left="709" w:hanging="709"/>
-        <w:jc w:val="both"/>
-        <w:rPr>
-          <w:sz w:val="22"/>
-          <w:szCs w:val="22"/>
-        </w:rPr>
-      </w:pPr>
-      <w:r>
-        <w:rPr>
-          <w:sz w:val="22"/>
-          <w:szCs w:val="22"/>
-        </w:rPr>
-        <w:t>Оказание услуг социального сопровождения производится в объемах и в сроки, согласованные Организацией и Благополучателем/Клиентом.</w:t>
-      </w:r>
-      <w:r>
-        <w:rPr>
-          <w:sz w:val="22"/>
-          <w:szCs w:val="22"/>
-        </w:rPr>
-        <w:t xml:space="preserve">  </w:t>
-      </w:r>
-    </w:p>
-    <w:p>
-      <w:pPr>
-        <w:numPr>
-          <w:ilvl w:val="1"/>
-          <w:numId w:val="2"/>
-        </w:numPr>
-        <w:ind w:left="709" w:hanging="709"/>
-        <w:jc w:val="both"/>
-        <w:rPr>
-          <w:sz w:val="22"/>
-          <w:szCs w:val="22"/>
-        </w:rPr>
-      </w:pPr>
-      <w:r>
-        <w:rPr>
-          <w:sz w:val="22"/>
-          <w:szCs w:val="22"/>
-        </w:rPr>
-        <w:t xml:space="preserve">Настоящий договор вступает в силу с момента его подписания Сторонами и действует </w:t>
-      </w:r>
-      <w:r>
-        <w:rPr>
-          <w:sz w:val="22"/>
-          <w:szCs w:val="22"/>
-        </w:rPr>
-        <w:t>в течени</w:t>
-      </w:r>
-      <w:r>
-        <w:rPr>
-          <w:sz w:val="22"/>
-          <w:szCs w:val="22"/>
-        </w:rPr>
-        <w:t>и</w:t>
-      </w:r>
-      <w:r>
-        <w:rPr>
-          <w:sz w:val="22"/>
-          <w:szCs w:val="22"/>
-        </w:rPr>
-        <w:t xml:space="preserve"> </w:t>
-      </w:r>
-      <w:r>
-        <w:rPr>
-          <w:sz w:val="22"/>
-          <w:szCs w:val="22"/>
-        </w:rPr>
-        <w:t xml:space="preserve">до момента окончания </w:t>
-      </w:r>
-      <w:r>
-        <w:rPr>
-          <w:sz w:val="22"/>
-          <w:szCs w:val="22"/>
-        </w:rPr>
-        <w:t>индивидуального плана сопровождения, но не более 1 года</w:t>
-      </w:r>
-      <w:r>
-        <w:rPr>
-          <w:sz w:val="22"/>
-          <w:szCs w:val="22"/>
-        </w:rPr>
-        <w:t xml:space="preserve">. </w:t>
-      </w:r>
-    </w:p>
-    <w:p>
-      <w:pPr>
-        <w:jc w:val="both"/>
-        <w:rPr>
-          <w:sz w:val="22"/>
-          <w:szCs w:val="22"/>
-        </w:rPr>
-      </w:pPr>
-    </w:p>
-    <w:p>
-      <w:pPr>
-        <w:jc w:val="both"/>
-        <w:rPr>
-          <w:b/>
-          <w:sz w:val="22"/>
-          <w:szCs w:val="22"/>
-        </w:rPr>
-      </w:pPr>
-      <w:r>
-        <w:rPr>
-          <w:b/>
-          <w:sz w:val="22"/>
-          <w:szCs w:val="22"/>
-        </w:rPr>
-        <w:t>4.</w:t>
-      </w:r>
-      <w:r>
-        <w:rPr>
-          <w:b/>
-          <w:sz w:val="22"/>
-          <w:szCs w:val="22"/>
-        </w:rPr>
-        <w:tab/>
-        <w:t>Условия прекращения и расторжения договора</w:t>
-      </w:r>
-    </w:p>
-    <w:p>
-      <w:pPr>
-        <w:numPr>
-          <w:ilvl w:val="1"/>
-          <w:numId w:val="4"/>
-        </w:numPr>
-        <w:ind w:left="709" w:hanging="709"/>
-        <w:jc w:val="both"/>
-        <w:rPr>
-          <w:sz w:val="22"/>
-          <w:szCs w:val="22"/>
-        </w:rPr>
-      </w:pPr>
-      <w:r>
-        <w:rPr>
-          <w:sz w:val="22"/>
-          <w:szCs w:val="22"/>
-        </w:rPr>
-        <w:lastRenderedPageBreak/>
-        <w:t>Настоящий договор прекращается исполнением Организацией индивидуального сопровождения Благополучателя и/или ис</w:t>
-      </w:r>
-      <w:r>
-        <w:rPr>
-          <w:sz w:val="22"/>
-          <w:szCs w:val="22"/>
-        </w:rPr>
-        <w:t>течением срока, указанного в п.3.2</w:t>
-      </w:r>
-      <w:r>
-        <w:rPr>
-          <w:sz w:val="22"/>
-          <w:szCs w:val="22"/>
-        </w:rPr>
-        <w:t>.</w:t>
-      </w:r>
-    </w:p>
-    <w:p>
-      <w:pPr>
-        <w:numPr>
-          <w:ilvl w:val="1"/>
-          <w:numId w:val="4"/>
-        </w:numPr>
-        <w:ind w:left="709" w:hanging="709"/>
-        <w:jc w:val="both"/>
-        <w:rPr>
-          <w:sz w:val="22"/>
-          <w:szCs w:val="22"/>
-        </w:rPr>
-      </w:pPr>
-      <w:r>
-        <w:rPr>
-          <w:sz w:val="22"/>
-          <w:szCs w:val="22"/>
-        </w:rPr>
-        <w:t>Договор может быть расторгнут Благополучателем досрочно:</w:t>
-      </w:r>
-    </w:p>
-    <w:p>
-      <w:pPr>
-        <w:numPr>
-          <w:ilvl w:val="2"/>
-          <w:numId w:val="4"/>
-        </w:numPr>
-        <w:ind w:left="709" w:hanging="709"/>
-        <w:jc w:val="both"/>
-        <w:rPr>
-          <w:sz w:val="22"/>
-          <w:szCs w:val="22"/>
-        </w:rPr>
-      </w:pPr>
-      <w:r>
-        <w:rPr>
-          <w:sz w:val="22"/>
-          <w:szCs w:val="22"/>
-        </w:rPr>
-        <w:t xml:space="preserve">По желанию Благополучателя, о чем последний обязан </w:t>
-      </w:r>
-      <w:r>
-        <w:rPr>
-          <w:sz w:val="22"/>
-          <w:szCs w:val="22"/>
-        </w:rPr>
-        <w:t xml:space="preserve">устно или письменно </w:t>
-      </w:r>
-      <w:r>
-        <w:rPr>
-          <w:sz w:val="22"/>
-          <w:szCs w:val="22"/>
-        </w:rPr>
-        <w:t xml:space="preserve">уведомить дежурного работника </w:t>
-      </w:r>
-      <w:r>
-        <w:rPr>
-          <w:sz w:val="22"/>
-          <w:szCs w:val="22"/>
-        </w:rPr>
-        <w:t>Организации</w:t>
-      </w:r>
-      <w:r>
-        <w:rPr>
-          <w:sz w:val="22"/>
-          <w:szCs w:val="22"/>
-        </w:rPr>
-        <w:t>.</w:t>
-      </w:r>
-    </w:p>
-    <w:p>
-      <w:pPr>
-        <w:numPr>
-          <w:ilvl w:val="1"/>
-          <w:numId w:val="5"/>
-        </w:numPr>
-        <w:ind w:left="709" w:hanging="709"/>
-        <w:jc w:val="both"/>
-        <w:rPr>
-          <w:sz w:val="22"/>
-          <w:szCs w:val="22"/>
-        </w:rPr>
-      </w:pPr>
-      <w:r>
-        <w:rPr>
-          <w:sz w:val="22"/>
-          <w:szCs w:val="22"/>
-        </w:rPr>
-        <w:t xml:space="preserve">Договор может быть расторгнут Организацией досрочно: </w:t>
-      </w:r>
-    </w:p>
-    <w:p>
-      <w:pPr>
-        <w:numPr>
-          <w:ilvl w:val="2"/>
-          <w:numId w:val="5"/>
-        </w:numPr>
-        <w:ind w:left="709" w:hanging="709"/>
-        <w:jc w:val="both"/>
-        <w:rPr>
-          <w:sz w:val="22"/>
-          <w:szCs w:val="22"/>
-        </w:rPr>
-      </w:pPr>
-      <w:r>
-        <w:rPr>
-          <w:sz w:val="22"/>
-          <w:szCs w:val="22"/>
-        </w:rPr>
-        <w:t>В случае невыполнения Благополучателем мероприятий и сроков, предусмотренных индивидуальным планом сопровождения</w:t>
-      </w:r>
-      <w:r>
-        <w:rPr>
-          <w:sz w:val="22"/>
-          <w:szCs w:val="22"/>
-        </w:rPr>
-        <w:t>.</w:t>
-      </w:r>
-    </w:p>
-    <w:p>
-      <w:pPr>
-        <w:numPr>
-          <w:ilvl w:val="2"/>
-          <w:numId w:val="5"/>
-        </w:numPr>
-        <w:ind w:left="709" w:hanging="709"/>
-        <w:jc w:val="both"/>
-        <w:rPr>
-          <w:sz w:val="22"/>
-          <w:szCs w:val="22"/>
-        </w:rPr>
-      </w:pPr>
-      <w:r>
-        <w:rPr>
-          <w:sz w:val="22"/>
-          <w:szCs w:val="22"/>
-        </w:rPr>
-        <w:t>В случае нарушения Правил проживания в приюте Организации.</w:t>
-      </w:r>
-    </w:p>
-    <w:p>
-      <w:pPr>
-        <w:numPr>
-          <w:ilvl w:val="2"/>
-          <w:numId w:val="5"/>
-        </w:numPr>
-        <w:ind w:left="709" w:hanging="709"/>
-        <w:jc w:val="both"/>
-        <w:rPr>
-          <w:sz w:val="22"/>
-          <w:szCs w:val="22"/>
-        </w:rPr>
-      </w:pPr>
-      <w:r>
-        <w:rPr>
-          <w:sz w:val="22"/>
-          <w:szCs w:val="22"/>
-        </w:rPr>
-        <w:t>В случае предоставления Благополучателем ложных сведений о себе.</w:t>
-      </w:r>
-    </w:p>
-    <w:p>
-      <w:pPr>
-        <w:numPr>
-          <w:ilvl w:val="2"/>
-          <w:numId w:val="5"/>
-        </w:numPr>
-        <w:ind w:left="709" w:hanging="709"/>
-        <w:jc w:val="both"/>
-        <w:rPr>
-          <w:sz w:val="22"/>
-          <w:szCs w:val="22"/>
-        </w:rPr>
-      </w:pPr>
-      <w:r>
-        <w:rPr>
-          <w:sz w:val="22"/>
-          <w:szCs w:val="22"/>
-        </w:rPr>
-        <w:tab/>
-        <w:t xml:space="preserve">По медицинским показаниям, в случае, если состояние здоровья Благополучателя требует особых условий </w:t>
-      </w:r>
-      <w:r>
-        <w:rPr>
-          <w:sz w:val="22"/>
-          <w:szCs w:val="22"/>
-        </w:rPr>
-        <w:t xml:space="preserve">проживания </w:t>
-      </w:r>
-      <w:r>
-        <w:rPr>
-          <w:sz w:val="22"/>
-          <w:szCs w:val="22"/>
-        </w:rPr>
-        <w:t>или потенциально опасно для окружающих</w:t>
-      </w:r>
-      <w:r>
-        <w:rPr>
-          <w:sz w:val="22"/>
-          <w:szCs w:val="22"/>
-        </w:rPr>
-        <w:t>.</w:t>
-      </w:r>
-    </w:p>
-    <w:p>
-      <w:pPr>
-        <w:numPr>
-          <w:ilvl w:val="2"/>
-          <w:numId w:val="5"/>
-        </w:numPr>
-        <w:ind w:left="709" w:hanging="709"/>
-        <w:jc w:val="both"/>
-        <w:rPr>
-          <w:i/>
-          <w:sz w:val="22"/>
-          <w:szCs w:val="22"/>
-        </w:rPr>
-      </w:pPr>
-      <w:r>
-        <w:rPr>
-          <w:sz w:val="22"/>
-          <w:szCs w:val="22"/>
-        </w:rPr>
-        <w:t>В случае невыполнения Благополучателем предписаний врача или отказа от лечения при обращении в лечебно-профилактическое учреждение на момент нахождения на сопровождении Организации.</w:t>
-      </w:r>
-    </w:p>
-    <w:p>
-      <w:pPr>
-        <w:numPr>
-          <w:ilvl w:val="2"/>
-          <w:numId w:val="5"/>
-        </w:numPr>
-        <w:ind w:left="709" w:hanging="709"/>
-        <w:jc w:val="both"/>
-        <w:rPr>
-          <w:i/>
-          <w:sz w:val="22"/>
-          <w:szCs w:val="22"/>
-        </w:rPr>
-      </w:pPr>
-      <w:r>
-        <w:rPr>
-          <w:sz w:val="22"/>
-          <w:szCs w:val="22"/>
-        </w:rPr>
-        <w:t>В случае нарушения Благополучателем иных пунктов настоящего договора.</w:t>
-      </w:r>
-    </w:p>
-    <w:p>
-      <w:pPr>
-        <w:numPr>
-          <w:ilvl w:val="1"/>
-          <w:numId w:val="5"/>
-        </w:numPr>
-        <w:ind w:left="709" w:hanging="709"/>
-        <w:jc w:val="both"/>
-        <w:rPr>
-          <w:sz w:val="22"/>
-          <w:szCs w:val="22"/>
-        </w:rPr>
-      </w:pPr>
-      <w:r>
-        <w:rPr>
-          <w:sz w:val="22"/>
-          <w:szCs w:val="22"/>
-        </w:rPr>
-        <w:t>По обстоятельствам, не зависящим от воли сторон.</w:t>
-      </w:r>
-    </w:p>
-    <w:p>
-      <w:pPr>
-        <w:ind w:left="-12"/>
-        <w:jc w:val="both"/>
-        <w:rPr>
-          <w:sz w:val="22"/>
-          <w:szCs w:val="22"/>
-        </w:rPr>
-      </w:pPr>
-    </w:p>
-    <w:p>
-      <w:pPr>
-        <w:jc w:val="both"/>
-        <w:rPr>
-          <w:b/>
-          <w:sz w:val="22"/>
-          <w:szCs w:val="22"/>
-        </w:rPr>
-      </w:pPr>
-      <w:r>
-        <w:rPr>
-          <w:b/>
-          <w:sz w:val="22"/>
-          <w:szCs w:val="22"/>
-        </w:rPr>
-        <w:t xml:space="preserve">5. </w:t>
-      </w:r>
-      <w:r>
-        <w:rPr>
-          <w:b/>
-          <w:sz w:val="22"/>
-          <w:szCs w:val="22"/>
-        </w:rPr>
-        <w:tab/>
-        <w:t>Дополнительные условия</w:t>
-      </w:r>
-    </w:p>
-    <w:p>
-      <w:pPr>
-        <w:ind w:left="709" w:hanging="709"/>
-        <w:jc w:val="both"/>
-        <w:rPr>
-          <w:sz w:val="22"/>
-          <w:szCs w:val="22"/>
-        </w:rPr>
-      </w:pPr>
-      <w:r>
-        <w:rPr>
-          <w:sz w:val="22"/>
-          <w:szCs w:val="22"/>
-        </w:rPr>
-        <w:t>5.1</w:t>
-      </w:r>
-      <w:r>
-        <w:rPr>
-          <w:sz w:val="22"/>
-          <w:szCs w:val="22"/>
-        </w:rPr>
-        <w:t>.</w:t>
-      </w:r>
-      <w:r>
-        <w:rPr>
-          <w:sz w:val="22"/>
-          <w:szCs w:val="22"/>
-        </w:rPr>
-        <w:tab/>
-      </w:r>
-      <w:r>
-        <w:rPr>
-          <w:sz w:val="22"/>
-          <w:szCs w:val="22"/>
-        </w:rPr>
-        <w:t>Все приложения к настоящему договору, подписанные сторонами, являются неотъемлемой его частью.</w:t>
-      </w:r>
-    </w:p>
-    <w:p>
-      <w:pPr>
-        <w:ind w:left="709" w:hanging="709"/>
-        <w:jc w:val="both"/>
-        <w:rPr>
-          <w:sz w:val="22"/>
-          <w:szCs w:val="22"/>
-        </w:rPr>
-      </w:pPr>
-      <w:r>
-        <w:rPr>
-          <w:sz w:val="22"/>
-          <w:szCs w:val="22"/>
-        </w:rPr>
-        <w:t>5.2.</w:t>
-      </w:r>
-      <w:r>
-        <w:rPr>
-          <w:sz w:val="22"/>
-          <w:szCs w:val="22"/>
-        </w:rPr>
-        <w:tab/>
-      </w:r>
-      <w:r>
-        <w:rPr>
-          <w:sz w:val="22"/>
-          <w:szCs w:val="22"/>
-        </w:rPr>
-        <w:t>Все изменения и дополнения к настоящему договору оформляются письменно в виде дополнительного соглашения сторон и являются неотъемлемой его частью.</w:t>
-      </w:r>
-    </w:p>
-    <w:p>
-      <w:pPr>
-        <w:ind w:left="709" w:hanging="709"/>
-        <w:jc w:val="both"/>
-        <w:rPr>
-          <w:sz w:val="22"/>
-          <w:szCs w:val="22"/>
-        </w:rPr>
-      </w:pPr>
-      <w:r>
-        <w:rPr>
-          <w:sz w:val="22"/>
-          <w:szCs w:val="22"/>
-        </w:rPr>
-        <w:t>5.3.</w:t>
-      </w:r>
-      <w:r>
-        <w:rPr>
-          <w:sz w:val="22"/>
-          <w:szCs w:val="22"/>
-        </w:rPr>
-        <w:tab/>
-      </w:r>
-      <w:r>
-        <w:rPr>
-          <w:sz w:val="22"/>
-          <w:szCs w:val="22"/>
-        </w:rPr>
-        <w:t>Договор составлен в двух экземплярах, по одному для каждой стороны.</w:t>
-      </w:r>
-    </w:p>
-    <w:p>
-      <w:pPr>
-        <w:pStyle w:val="CommentText"/>
-        <w:ind w:left="709" w:hanging="709"/>
-        <w:jc w:val="both"/>
-        <w:rPr>
-          <w:sz w:val="22"/>
-          <w:szCs w:val="22"/>
-        </w:rPr>
-      </w:pPr>
-      <w:r>
-        <w:rPr>
-          <w:sz w:val="22"/>
-          <w:szCs w:val="22"/>
-        </w:rPr>
-        <w:t xml:space="preserve">5.4. </w:t>
-      </w:r>
-      <w:r>
-        <w:rPr>
-          <w:sz w:val="22"/>
-          <w:szCs w:val="22"/>
-        </w:rPr>
-        <w:tab/>
-      </w:r>
-      <w:r>
-        <w:rPr>
-          <w:sz w:val="22"/>
-          <w:szCs w:val="22"/>
-        </w:rPr>
-        <w:t>Подписывая настоящий договор, Благополучатель</w:t>
-      </w:r>
-      <w:r>
-        <w:rPr>
-          <w:sz w:val="22"/>
-          <w:szCs w:val="22"/>
-        </w:rPr>
-        <w:t xml:space="preserve">  дает свое согласие на использование</w:t>
-      </w:r>
-      <w:r>
-        <w:rPr>
-          <w:sz w:val="22"/>
-          <w:szCs w:val="22"/>
-        </w:rPr>
-        <w:t xml:space="preserve"> Организацией </w:t>
-      </w:r>
-      <w:r>
-        <w:rPr>
-          <w:sz w:val="22"/>
-          <w:szCs w:val="22"/>
-        </w:rPr>
-        <w:t>его персональных данных</w:t>
-      </w:r>
-      <w:r>
-        <w:rPr>
-          <w:sz w:val="22"/>
-          <w:szCs w:val="22"/>
-        </w:rPr>
-        <w:t>,</w:t>
-      </w:r>
-      <w:r>
-        <w:rPr>
-          <w:sz w:val="22"/>
-          <w:szCs w:val="22"/>
-        </w:rPr>
-        <w:t xml:space="preserve"> а именно на: сбор, систематизацию, накопление, хранение, уточнение (обновление, изменение), использование, обезличивание, блокирование, уничтожение персональных данных, как это указанно</w:t>
-      </w:r>
-      <w:r>
-        <w:rPr>
-          <w:sz w:val="22"/>
-          <w:szCs w:val="22"/>
-        </w:rPr>
-        <w:t xml:space="preserve"> в п.3 ст.3 Ф</w:t>
-      </w:r>
-      <w:r>
-        <w:rPr>
-          <w:sz w:val="22"/>
-          <w:szCs w:val="22"/>
-        </w:rPr>
-        <w:t>едерального Закона от 27.07.2006 N 152-ФЗ "О персональных данных. Т</w:t>
-      </w:r>
-      <w:r>
-        <w:rPr>
-          <w:sz w:val="22"/>
-          <w:szCs w:val="22"/>
-        </w:rPr>
-        <w:t xml:space="preserve">акже </w:t>
-      </w:r>
-      <w:r>
-        <w:rPr>
-          <w:sz w:val="22"/>
-          <w:szCs w:val="22"/>
-        </w:rPr>
-        <w:t xml:space="preserve"> Благополучатель дает согласие на </w:t>
-      </w:r>
-      <w:r>
-        <w:rPr>
-          <w:sz w:val="22"/>
-          <w:szCs w:val="22"/>
-        </w:rPr>
-        <w:t>распространение (в том числе передачу третьим лицам)</w:t>
-      </w:r>
-      <w:r>
-        <w:rPr>
-          <w:sz w:val="22"/>
-          <w:szCs w:val="22"/>
-        </w:rPr>
-        <w:t xml:space="preserve"> его персональных данных, в том случае, если это будет способствовать в решении его проблем</w:t>
-      </w:r>
-      <w:r>
-        <w:rPr>
-          <w:sz w:val="22"/>
-          <w:szCs w:val="22"/>
-        </w:rPr>
-        <w:t>.</w:t>
-      </w:r>
-    </w:p>
-    <w:p>
-      <w:pPr>
-        <w:jc w:val="both"/>
-        <w:rPr>
-          <w:b/>
-          <w:sz w:val="22"/>
-          <w:szCs w:val="22"/>
-        </w:rPr>
-      </w:pPr>
-    </w:p>
-    <w:p>
-      <w:pPr>
-        <w:jc w:val="both"/>
-        <w:rPr>
-          <w:b/>
-          <w:sz w:val="22"/>
-          <w:szCs w:val="22"/>
-        </w:rPr>
-      </w:pPr>
-      <w:r>
-        <w:rPr>
-          <w:b/>
-          <w:sz w:val="22"/>
-          <w:szCs w:val="22"/>
-        </w:rPr>
-        <w:t xml:space="preserve">6. </w:t>
-      </w:r>
-      <w:r>
-        <w:rPr>
-          <w:b/>
-          <w:sz w:val="22"/>
-          <w:szCs w:val="22"/>
-        </w:rPr>
-        <w:tab/>
-        <w:t>Реквизиты и подписи сторон</w:t>
-      </w:r>
-    </w:p>
-    <w:tbl>
-      <w:tblPr>
-        <w:tblW w:w="0" w:type="auto"/>
-        <w:tblBorders>
-          <w:top w:val="single" w:sz="4" w:space="0" w:color="auto"/>
-          <w:left w:val="single" w:sz="4" w:space="0" w:color="auto"/>
-          <w:bottom w:val="single" w:sz="4" w:space="0" w:color="auto"/>
-          <w:right w:val="single" w:sz="4" w:space="0" w:color="auto"/>
-          <w:insideH w:val="single" w:sz="4" w:space="0" w:color="auto"/>
-          <w:insideV w:val="single" w:sz="4" w:space="0" w:color="auto"/>
-        </w:tblBorders>
-        <w:tblLook w:val="01E0" w:firstRow="1" w:lastRow="1" w:firstColumn="1" w:lastColumn="1" w:noHBand="0" w:noVBand="0"/>
-      </w:tblPr>
-      <w:tblGrid>
-        <w:gridCol w:w="4785"/>
-        <w:gridCol w:w="4785"/>
-      </w:tblGrid>
-      <w:tr>
-        <w:tc>
-          <w:tcPr>
-            <w:tcW w:w="4785" w:type="dxa"/>
-          </w:tcPr>
-          <w:p>
-            <w:pPr>
-              <w:jc w:val="both"/>
-              <w:rPr>
-                <w:sz w:val="22"/>
-                <w:szCs w:val="22"/>
-              </w:rPr>
-            </w:pPr>
-            <w:r>
-              <w:rPr>
-                <w:sz w:val="22"/>
-                <w:szCs w:val="22"/>
-              </w:rPr>
-              <w:t>Организация</w:t>
-            </w:r>
-          </w:p>
-        </w:tc>
-        <w:tc>
-          <w:tcPr>
-            <w:tcW w:w="4785" w:type="dxa"/>
-          </w:tcPr>
-          <w:p>
-            <w:pPr>
-              <w:jc w:val="both"/>
-              <w:rPr>
-                <w:sz w:val="22"/>
-                <w:szCs w:val="22"/>
-              </w:rPr>
-            </w:pPr>
-            <w:r>
-              <w:rPr>
-                <w:sz w:val="22"/>
-                <w:szCs w:val="22"/>
-              </w:rPr>
-              <w:t>Благополучатель</w:t>
-            </w:r>
-          </w:p>
-        </w:tc>
-      </w:tr>
-      <w:tr>
-        <w:trPr>
-          <w:trHeight w:val="1623"/>
-        </w:trPr>
-        <w:tc>
-          <w:tcPr>
-            <w:tcW w:w="4785" w:type="dxa"/>
-          </w:tcPr>
-          <w:p>
-            <w:pPr>
-              <w:jc w:val="both"/>
-              <w:rPr>
-                <w:sz w:val="22"/>
-                <w:szCs w:val="22"/>
-                <w:lang w:val="en-US"/>
-              </w:rPr>
-            </w:pPr>
-            <w:r>
-              <w:rPr>
-                <w:sz w:val="22"/>
-                <w:szCs w:val="22"/>
-                <w:lang w:val="en-US"/>
-              </w:rPr>
-              <w:t>[label:import:org_info]</w:t>
-            </w:r>
-          </w:p>
-          <w:p>
-            <w:pPr>
-              <w:jc w:val="both"/>
-              <w:rPr>
-                <w:sz w:val="22"/>
-                <w:szCs w:val="22"/>
-                <w:lang w:val="en-US"/>
-              </w:rPr>
-            </w:pPr>
-            <w:r>
-              <w:rPr>
-                <w:sz w:val="22"/>
-                <w:szCs w:val="22"/>
-                <w:lang w:val="en-US"/>
-              </w:rPr>
-              <w:t>[label:import:worker]</w:t>
-            </w:r>
-          </w:p>
-          <w:p>
-            <w:pPr>
-              <w:jc w:val="both"/>
-              <w:rPr>
-                <w:sz w:val="22"/>
-                <w:szCs w:val="22"/>
-                <w:lang w:val="en-US"/>
-              </w:rPr>
-            </w:pPr>
-          </w:p>
-          <w:p>
-            <w:pPr>
-              <w:jc w:val="both"/>
-              <w:rPr>
-                <w:sz w:val="22"/>
-                <w:szCs w:val="22"/>
-                <w:lang w:val="en-US"/>
-              </w:rPr>
-            </w:pPr>
-          </w:p>
-        </w:tc>
-        <w:tc>
-          <w:tcPr>
-            <w:tcW w:w="4785" w:type="dxa"/>
-          </w:tcPr>
-          <w:p>
-            <w:pPr>
-              <w:jc w:val="both"/>
-              <w:rPr>
-                <w:sz w:val="22"/>
-                <w:szCs w:val="22"/>
-              </w:rPr>
-            </w:pPr>
-            <w:r>
-              <w:rPr>
-                <w:sz w:val="22"/>
-                <w:szCs w:val="22"/>
-              </w:rPr>
-              <w:t>[label:import:client_info]</w:t>
-            </w:r>
-          </w:p>
-        </w:tc>
-      </w:tr>
-    </w:tbl>
-    <w:p>
-      <w:pPr>
-        <w:jc w:val="both"/>
-        <w:rPr>
-          <w:sz w:val="22"/>
-          <w:szCs w:val="22"/>
-          <w:lang w:val="en-US"/>
-        </w:rPr>
-      </w:pPr>
-    </w:p>
     <w:p>
       <w:pPr>
         <w:pStyle w:val="Title"/>
@@ -1976,39 +11,14 @@
           <w:szCs w:val="24"/>
         </w:rPr>
       </w:pPr>
+      <w:bookmarkStart w:id="0" w:name="_GoBack"/>
+      <w:bookmarkEnd w:id="0"/>
       <w:r>
         <w:rPr>
           <w:b/>
           <w:sz w:val="24"/>
           <w:szCs w:val="24"/>
         </w:rPr>
-        <w:softHyphen/>
-      </w:r>
-    </w:p>
-    <w:p>
-      <w:pPr>
-        <w:pStyle w:val="Title"/>
-        <w:rPr>
-          <w:b/>
-          <w:sz w:val="24"/>
-          <w:szCs w:val="24"/>
-        </w:rPr>
-      </w:pPr>
-      <w:r>
-        <w:rPr>
-          <w:b/>
-          <w:sz w:val="24"/>
-          <w:szCs w:val="24"/>
-        </w:rPr>
-        <w:br w:type="page"/>
-      </w:r>
-      <w:r>
-        <w:rPr>
-          <w:b/>
-          <w:sz w:val="24"/>
-          <w:szCs w:val="24"/>
-        </w:rPr>
-        <w:lastRenderedPageBreak/>
         <w:t>Дополнительное соглашение к Договору №</w:t>
       </w:r>
       <w:r>
@@ -2145,7 +155,23 @@
         <w:jc w:val="both"/>
       </w:pPr>
       <w:r>
-        <w:t xml:space="preserve">В случае, если проживающему нужно отлучиться на несколько дней из приюта, необходимо согласовать это со своим социальным консультантом. В противном случае, проживающему может быть отказано в доступе в здание по возвращении.  </w:t>
+        <w:t>В случае</w:t>
+      </w:r>
+      <w:proofErr w:type="gramStart"/>
+      <w:r>
+        <w:t>,</w:t>
+      </w:r>
+      <w:proofErr w:type="gramEnd"/>
+      <w:r>
+        <w:t xml:space="preserve"> если проживающему нужно отлучиться на несколько дней из приюта, необходимо согласовать это со своим социальным консультантом. В противном случае, </w:t>
+      </w:r>
+      <w:proofErr w:type="gramStart"/>
+      <w:r>
+        <w:t>проживающему</w:t>
+      </w:r>
+      <w:proofErr w:type="gramEnd"/>
+      <w:r>
+        <w:t xml:space="preserve"> может быть отказано в доступе в здание по возвращении.  </w:t>
       </w:r>
     </w:p>
     <w:p>
@@ -2216,8 +242,13 @@
         </w:numPr>
         <w:jc w:val="both"/>
       </w:pPr>
-      <w:r>
-        <w:t>Проживающий обязан соблюдать чистоту в приюте и, насколько позволяет состояние здоровья проживающего, участвовать в уборке жилой комнаты.</w:t>
+      <w:proofErr w:type="gramStart"/>
+      <w:r>
+        <w:t>Проживающий</w:t>
+      </w:r>
+      <w:proofErr w:type="gramEnd"/>
+      <w:r>
+        <w:t xml:space="preserve"> обязан соблюдать чистоту в приюте и, насколько позволяет состояние здоровья проживающего, участвовать в уборке жилой комнаты.</w:t>
       </w:r>
     </w:p>
     <w:p>
@@ -2241,7 +272,15 @@
         </w:rPr>
       </w:pPr>
       <w:r>
-        <w:t xml:space="preserve">Для личных вещей на каждого человека предусмотрен один шкафчик, одна тумбочка и один личный ящик. Не допускается хранить личные вещи в других местах, в том числе на подоконниках. На полу допускается хранить только личный ящик проживающего на нижней койке, а также не более трех пар обуви на человека и утки. На шкафчиках допускается хранить только личные ящики проживающих на верхних койках. Проживающий обязан после выселения из приюта забрать </w:t>
+        <w:t xml:space="preserve">Для личных вещей на каждого человека предусмотрен один шкафчик, одна тумбочка и один личный ящик. Не допускается хранить личные вещи в других местах, в том числе на подоконниках. </w:t>
+      </w:r>
+      <w:proofErr w:type="gramStart"/>
+      <w:r>
+        <w:t>На полу допускается хранить только личный ящик проживающего на нижней койке, а также не более трех пар обуви на человека и утки.</w:t>
+      </w:r>
+      <w:proofErr w:type="gramEnd"/>
+      <w:r>
+        <w:t xml:space="preserve"> На шкафчиках допускается хранить только личные ящики проживающих на верхних койках. Проживающий обязан после выселения из приюта забрать </w:t>
       </w:r>
       <w:r>
         <w:rPr>
@@ -2261,9 +300,11 @@
         </w:numPr>
         <w:jc w:val="both"/>
       </w:pPr>
+      <w:proofErr w:type="gramStart"/>
       <w:r>
         <w:t>Во время проведения санитарных мероприятий, проживающий обязан выполнять указания сотрудников Организации (например: покинуть помещение  на срок проведения санитарных мероприятий, перенести свои вещи и т.д.).</w:t>
       </w:r>
+      <w:proofErr w:type="gramEnd"/>
     </w:p>
     <w:p>
       <w:pPr>
@@ -2297,8 +338,13 @@
         </w:numPr>
         <w:jc w:val="both"/>
       </w:pPr>
-      <w:r>
-        <w:t>Проживающий несет ответственность за порчу и утерю имущества приюта.</w:t>
+      <w:proofErr w:type="gramStart"/>
+      <w:r>
+        <w:t>Проживающий</w:t>
+      </w:r>
+      <w:proofErr w:type="gramEnd"/>
+      <w:r>
+        <w:t xml:space="preserve"> несет ответственность за порчу и утерю имущества приюта.</w:t>
       </w:r>
     </w:p>
     <w:p>
@@ -2311,7 +357,15 @@
         <w:jc w:val="both"/>
       </w:pPr>
       <w:r>
-        <w:t xml:space="preserve">По требованию администрации проживающий должен участвовать, насколько позволяет состояние его здоровья, в  общественных работах (уборка и мелкий ремонт помещений ДНП, уборка территории, погрузочно-разгрузочные работы). </w:t>
+        <w:t xml:space="preserve">По требованию администрации проживающий должен участвовать, насколько позволяет состояние его здоровья, в  общественных работах (уборка и мелкий ремонт помещений </w:t>
+      </w:r>
+      <w:proofErr w:type="spellStart"/>
+      <w:r>
+        <w:t>ДНП</w:t>
+      </w:r>
+      <w:proofErr w:type="spellEnd"/>
+      <w:r>
+        <w:t xml:space="preserve">, уборка территории, погрузочно-разгрузочные работы). </w:t>
       </w:r>
     </w:p>
     <w:p>
@@ -2323,7 +377,15 @@
         <w:jc w:val="both"/>
       </w:pPr>
       <w:r>
-        <w:t>Жители приюта должны посещать своего социального консультанта в определенное консультантом время и отчитываться о проделанной работе в решении своих  социальных проблем.</w:t>
+        <w:t xml:space="preserve">Жители приюта должны посещать своего социального консультанта в определенное консультантом время и </w:t>
+      </w:r>
+      <w:proofErr w:type="gramStart"/>
+      <w:r>
+        <w:t>отчитываться о</w:t>
+      </w:r>
+      <w:proofErr w:type="gramEnd"/>
+      <w:r>
+        <w:t xml:space="preserve"> проделанной работе в решении своих  социальных проблем.</w:t>
       </w:r>
     </w:p>
     <w:p>
@@ -2372,7 +434,15 @@
     </w:p>
     <w:p>
       <w:r>
-        <w:t>С правилами проживания согласен,</w:t>
+        <w:t xml:space="preserve">С правилами проживания </w:t>
+      </w:r>
+      <w:proofErr w:type="gramStart"/>
+      <w:r>
+        <w:t>согласен</w:t>
+      </w:r>
+      <w:proofErr w:type="gramEnd"/>
+      <w:r>
+        <w:t>,</w:t>
       </w:r>
     </w:p>
     <w:p>
@@ -4941,7 +3011,7 @@
   <a:extraClrSchemeLst/>
   <a:extLst>
     <a:ext uri="{05A4C25C-085E-4340-85A3-A5531E510DB2}">
-      <thm15:themeFamily xmlns="" xmlns:thm15="http://schemas.microsoft.com/office/thememl/2012/main" name="Office Theme" id="{62F939B6-93AF-4DB8-9C6B-D6C7DFDC589F}" vid="{4A3C46E8-61CC-4603-A589-7422A47A8E4A}"/>
+      <thm15:themeFamily xmlns:thm15="http://schemas.microsoft.com/office/thememl/2012/main" xmlns="" name="Office Theme" id="{62F939B6-93AF-4DB8-9C6B-D6C7DFDC589F}" vid="{4A3C46E8-61CC-4603-A589-7422A47A8E4A}"/>
     </a:ext>
   </a:extLst>
 </a:theme>

</xml_diff>